<commit_message>
Adding assignments Week 1
</commit_message>
<xml_diff>
--- a/Portfolio.docx
+++ b/Portfolio.docx
@@ -2,7 +2,486 @@
 <file path=word/document.xml><?xml version="1.0" encoding="utf-8"?>
 <w:document xmlns:wpc="http://schemas.microsoft.com/office/word/2010/wordprocessingCanvas" xmlns:cx="http://schemas.microsoft.com/office/drawing/2014/chartex" xmlns:cx1="http://schemas.microsoft.com/office/drawing/2015/9/8/chartex" xmlns:cx2="http://schemas.microsoft.com/office/drawing/2015/10/21/chartex" xmlns:cx3="http://schemas.microsoft.com/office/drawing/2016/5/9/chartex" xmlns:cx4="http://schemas.microsoft.com/office/drawing/2016/5/10/chartex" xmlns:cx5="http://schemas.microsoft.com/office/drawing/2016/5/11/chartex" xmlns:cx6="http://schemas.microsoft.com/office/drawing/2016/5/12/chartex" xmlns:cx7="http://schemas.microsoft.com/office/drawing/2016/5/13/chartex" xmlns:cx8="http://schemas.microsoft.com/office/drawing/2016/5/14/chartex" xmlns:mc="http://schemas.openxmlformats.org/markup-compatibility/2006" xmlns:aink="http://schemas.microsoft.com/office/drawing/2016/ink" xmlns:am3d="http://schemas.microsoft.com/office/drawing/2017/model3d" xmlns:o="urn:schemas-microsoft-com:office:office" xmlns:r="http://schemas.openxmlformats.org/officeDocument/2006/relationships" xmlns:m="http://schemas.openxmlformats.org/officeDocument/2006/math" xmlns:v="urn:schemas-microsoft-com:vml" xmlns:wp14="http://schemas.microsoft.com/office/word/2010/wordprocessingDrawing" xmlns:wp="http://schemas.openxmlformats.org/drawingml/2006/wordprocessingDrawing" xmlns:w10="urn:schemas-microsoft-com:office:word" xmlns:w="http://schemas.openxmlformats.org/wordprocessingml/2006/main" xmlns:w14="http://schemas.microsoft.com/office/word/2010/wordml" xmlns:w15="http://schemas.microsoft.com/office/word/2012/wordml" xmlns:w16cex="http://schemas.microsoft.com/office/word/2018/wordml/cex" xmlns:w16cid="http://schemas.microsoft.com/office/word/2016/wordml/cid" xmlns:w16="http://schemas.microsoft.com/office/word/2018/wordml" xmlns:w16se="http://schemas.microsoft.com/office/word/2015/wordml/symex" xmlns:wpg="http://schemas.microsoft.com/office/word/2010/wordprocessingGroup" xmlns:wpi="http://schemas.microsoft.com/office/word/2010/wordprocessingInk" xmlns:wne="http://schemas.microsoft.com/office/word/2006/wordml" xmlns:wps="http://schemas.microsoft.com/office/word/2010/wordprocessingShape" mc:Ignorable="w14 w15 w16se w16cid w16 w16cex wp14">
   <w:body>
-    <w:p/>
+    <w:p>
+      <w:pPr>
+        <w:pStyle w:val="Title"/>
+        <w:jc w:val="center"/>
+        <w:rPr>
+          <w:lang w:val="en-US"/>
+        </w:rPr>
+      </w:pPr>
+      <w:r>
+        <w:rPr>
+          <w:lang w:val="en-US"/>
+        </w:rPr>
+        <w:t>Portfolio</w:t>
+      </w:r>
+    </w:p>
+    <w:p>
+      <w:pPr>
+        <w:rPr>
+          <w:lang w:val="en-US"/>
+        </w:rPr>
+      </w:pPr>
+    </w:p>
+    <w:p>
+      <w:pPr>
+        <w:rPr>
+          <w:b/>
+          <w:bCs/>
+          <w:i/>
+          <w:iCs/>
+          <w:lang w:val="en-US"/>
+        </w:rPr>
+      </w:pPr>
+      <w:r>
+        <w:rPr>
+          <w:b/>
+          <w:bCs/>
+          <w:i/>
+          <w:iCs/>
+          <w:lang w:val="en-US"/>
+        </w:rPr>
+        <w:t>What is a requirement?</w:t>
+      </w:r>
+    </w:p>
+    <w:p>
+      <w:pPr>
+        <w:rPr>
+          <w:lang w:val="en-US"/>
+        </w:rPr>
+      </w:pPr>
+      <w:r>
+        <w:rPr>
+          <w:lang w:val="en-US"/>
+        </w:rPr>
+        <w:t xml:space="preserve">A requirement is a condition that is needed by, for example a stakeholder, to </w:t>
+      </w:r>
+      <w:r>
+        <w:rPr>
+          <w:lang w:val="en-US"/>
+        </w:rPr>
+        <w:t>give a solution to a problem(s).</w:t>
+      </w:r>
+    </w:p>
+    <w:p>
+      <w:pPr>
+        <w:rPr>
+          <w:lang w:val="en-US"/>
+        </w:rPr>
+      </w:pPr>
+    </w:p>
+    <w:p>
+      <w:pPr>
+        <w:rPr>
+          <w:rFonts w:ascii="Calibri" w:eastAsia="Times New Roman" w:hAnsi="Calibri" w:cs="Calibri"/>
+          <w:b/>
+          <w:bCs/>
+          <w:i/>
+          <w:iCs/>
+          <w:lang w:val="en-US" w:eastAsia="en-GB"/>
+        </w:rPr>
+      </w:pPr>
+      <w:r>
+        <w:rPr>
+          <w:rFonts w:ascii="Calibri" w:eastAsia="Times New Roman" w:hAnsi="Calibri" w:cs="Calibri"/>
+          <w:b/>
+          <w:bCs/>
+          <w:i/>
+          <w:iCs/>
+          <w:lang w:val="en-US" w:eastAsia="en-GB"/>
+        </w:rPr>
+        <w:t>Give an overview of requirements engineering.</w:t>
+      </w:r>
+    </w:p>
+    <w:p>
+      <w:pPr>
+        <w:rPr>
+          <w:rFonts w:ascii="Calibri" w:eastAsia="Times New Roman" w:hAnsi="Calibri" w:cs="Calibri"/>
+          <w:lang w:val="en-US" w:eastAsia="en-GB"/>
+        </w:rPr>
+      </w:pPr>
+      <w:r>
+        <w:rPr>
+          <w:rFonts w:ascii="Calibri" w:eastAsia="Times New Roman" w:hAnsi="Calibri" w:cs="Calibri"/>
+          <w:lang w:val="en-US" w:eastAsia="en-GB"/>
+        </w:rPr>
+        <w:t>Requirements Engineering is the process of how a requirement is made. To do this, the problem needs to be analyzed first in high detail to come up with a requirement that actually gives a solution the problem.</w:t>
+      </w:r>
+    </w:p>
+    <w:p>
+      <w:pPr>
+        <w:rPr>
+          <w:rFonts w:ascii="Calibri" w:eastAsia="Times New Roman" w:hAnsi="Calibri" w:cs="Calibri"/>
+          <w:b/>
+          <w:bCs/>
+          <w:i/>
+          <w:iCs/>
+          <w:lang w:val="en-US" w:eastAsia="en-GB"/>
+        </w:rPr>
+      </w:pPr>
+    </w:p>
+    <w:p>
+      <w:pPr>
+        <w:rPr>
+          <w:rFonts w:ascii="Calibri" w:eastAsia="Times New Roman" w:hAnsi="Calibri" w:cs="Calibri"/>
+          <w:b/>
+          <w:bCs/>
+          <w:i/>
+          <w:iCs/>
+          <w:lang w:val="en-US" w:eastAsia="en-GB"/>
+        </w:rPr>
+      </w:pPr>
+      <w:r>
+        <w:rPr>
+          <w:rFonts w:ascii="Calibri" w:eastAsia="Times New Roman" w:hAnsi="Calibri" w:cs="Calibri"/>
+          <w:b/>
+          <w:bCs/>
+          <w:i/>
+          <w:iCs/>
+          <w:lang w:val="en-US" w:eastAsia="en-GB"/>
+        </w:rPr>
+        <w:t>How do people make sense of the world?</w:t>
+      </w:r>
+    </w:p>
+    <w:p>
+      <w:pPr>
+        <w:rPr>
+          <w:rFonts w:ascii="Calibri" w:eastAsia="Times New Roman" w:hAnsi="Calibri" w:cs="Calibri"/>
+          <w:lang w:val="en-US" w:eastAsia="en-GB"/>
+        </w:rPr>
+      </w:pPr>
+      <w:r>
+        <w:rPr>
+          <w:rFonts w:ascii="Calibri" w:eastAsia="Times New Roman" w:hAnsi="Calibri" w:cs="Calibri"/>
+          <w:lang w:val="en-US" w:eastAsia="en-GB"/>
+        </w:rPr>
+        <w:t>People make sense of the world by making assumptions. They make assumptions of things without being able to control it and being a 100% believing it is true, while in a lot of cases it isn’t.</w:t>
+      </w:r>
+    </w:p>
+    <w:p>
+      <w:pPr>
+        <w:rPr>
+          <w:rFonts w:ascii="Calibri" w:eastAsia="Times New Roman" w:hAnsi="Calibri" w:cs="Calibri"/>
+          <w:b/>
+          <w:bCs/>
+          <w:i/>
+          <w:iCs/>
+          <w:lang w:val="en-US" w:eastAsia="en-GB"/>
+        </w:rPr>
+      </w:pPr>
+    </w:p>
+    <w:p>
+      <w:pPr>
+        <w:rPr>
+          <w:rFonts w:ascii="Calibri" w:eastAsia="Times New Roman" w:hAnsi="Calibri" w:cs="Calibri"/>
+          <w:b/>
+          <w:bCs/>
+          <w:i/>
+          <w:iCs/>
+          <w:lang w:val="en-US" w:eastAsia="en-GB"/>
+        </w:rPr>
+      </w:pPr>
+      <w:r>
+        <w:rPr>
+          <w:rFonts w:ascii="Calibri" w:eastAsia="Times New Roman" w:hAnsi="Calibri" w:cs="Calibri"/>
+          <w:b/>
+          <w:bCs/>
+          <w:i/>
+          <w:iCs/>
+          <w:lang w:val="en-US" w:eastAsia="en-GB"/>
+        </w:rPr>
+        <w:t>What models to use and for what purpose during RE?</w:t>
+      </w:r>
+    </w:p>
+    <w:p>
+      <w:pPr>
+        <w:rPr>
+          <w:rFonts w:ascii="Calibri" w:eastAsia="Times New Roman" w:hAnsi="Calibri" w:cs="Calibri"/>
+          <w:lang w:val="en-US" w:eastAsia="en-GB"/>
+        </w:rPr>
+      </w:pPr>
+      <w:r>
+        <w:rPr>
+          <w:rFonts w:ascii="Calibri" w:eastAsia="Times New Roman" w:hAnsi="Calibri" w:cs="Calibri"/>
+          <w:lang w:val="en-US" w:eastAsia="en-GB"/>
+        </w:rPr>
+        <w:t>Work models show the work of individuals and organizations in diagrams which is very handy in order to state requirements. Five different models provide five different perspectives on how work is done. First of all, the flow model shows communication and coordination. The cultural model shows the culture and policy. The sequence model shows the detailed steps performed to accomplish a task. The physical model shows the physical environment as it supports the work. As last, the artifact model shows how artifacts are used and structured. in doing the work.</w:t>
+      </w:r>
+      <w:r>
+        <w:rPr>
+          <w:rFonts w:ascii="Calibri" w:eastAsia="Times New Roman" w:hAnsi="Calibri" w:cs="Calibri"/>
+          <w:lang w:val="en-US" w:eastAsia="en-GB"/>
+        </w:rPr>
+        <w:t xml:space="preserve"> With these models, one can get a better understanding of the work environment and might help on finding problems which then might lead to finding solutions.</w:t>
+      </w:r>
+    </w:p>
+    <w:p>
+      <w:pPr>
+        <w:rPr>
+          <w:rFonts w:ascii="Calibri" w:eastAsia="Times New Roman" w:hAnsi="Calibri" w:cs="Calibri"/>
+          <w:b/>
+          <w:bCs/>
+          <w:i/>
+          <w:iCs/>
+          <w:lang w:val="en-US" w:eastAsia="en-GB"/>
+        </w:rPr>
+      </w:pPr>
+    </w:p>
+    <w:p>
+      <w:pPr>
+        <w:rPr>
+          <w:rFonts w:ascii="Calibri" w:eastAsia="Times New Roman" w:hAnsi="Calibri" w:cs="Calibri"/>
+          <w:b/>
+          <w:bCs/>
+          <w:i/>
+          <w:iCs/>
+          <w:lang w:val="en-US" w:eastAsia="en-GB"/>
+        </w:rPr>
+      </w:pPr>
+      <w:r>
+        <w:rPr>
+          <w:rFonts w:ascii="Calibri" w:eastAsia="Times New Roman" w:hAnsi="Calibri" w:cs="Calibri"/>
+          <w:b/>
+          <w:bCs/>
+          <w:i/>
+          <w:iCs/>
+          <w:lang w:val="en-US" w:eastAsia="en-GB"/>
+        </w:rPr>
+        <w:t>How do people (requirement engineers) learn a new domain?</w:t>
+      </w:r>
+    </w:p>
+    <w:p>
+      <w:pPr>
+        <w:rPr>
+          <w:rFonts w:ascii="Calibri" w:eastAsia="Times New Roman" w:hAnsi="Calibri" w:cs="Calibri"/>
+          <w:lang w:val="en-US" w:eastAsia="en-GB"/>
+        </w:rPr>
+      </w:pPr>
+      <w:r>
+        <w:rPr>
+          <w:rFonts w:ascii="Calibri" w:eastAsia="Times New Roman" w:hAnsi="Calibri" w:cs="Calibri"/>
+          <w:lang w:val="en-US" w:eastAsia="en-GB"/>
+        </w:rPr>
+        <w:t>To obtain domain knowledge, people need to get an understanding of the domain in which the problem world is rooted.</w:t>
+      </w:r>
+    </w:p>
+    <w:p>
+      <w:pPr>
+        <w:rPr>
+          <w:rFonts w:ascii="Calibri" w:eastAsia="Times New Roman" w:hAnsi="Calibri" w:cs="Calibri"/>
+          <w:b/>
+          <w:bCs/>
+          <w:i/>
+          <w:iCs/>
+          <w:lang w:val="en-US" w:eastAsia="en-GB"/>
+        </w:rPr>
+      </w:pPr>
+    </w:p>
+    <w:p>
+      <w:pPr>
+        <w:rPr>
+          <w:rFonts w:ascii="Calibri" w:eastAsia="Times New Roman" w:hAnsi="Calibri" w:cs="Calibri"/>
+          <w:lang w:val="en-US" w:eastAsia="en-GB"/>
+        </w:rPr>
+      </w:pPr>
+      <w:r>
+        <w:rPr>
+          <w:rFonts w:ascii="Calibri" w:eastAsia="Times New Roman" w:hAnsi="Calibri" w:cs="Calibri"/>
+          <w:b/>
+          <w:bCs/>
+          <w:i/>
+          <w:iCs/>
+          <w:lang w:val="en-US" w:eastAsia="en-GB"/>
+        </w:rPr>
+        <w:t>Explain why stakeholders and experts can have false ideas about requirements</w:t>
+      </w:r>
+    </w:p>
+    <w:p>
+      <w:pPr>
+        <w:rPr>
+          <w:rFonts w:ascii="Calibri" w:eastAsia="Times New Roman" w:hAnsi="Calibri" w:cs="Calibri"/>
+          <w:lang w:val="en-US" w:eastAsia="en-GB"/>
+        </w:rPr>
+      </w:pPr>
+      <w:r>
+        <w:rPr>
+          <w:rFonts w:ascii="Calibri" w:eastAsia="Times New Roman" w:hAnsi="Calibri" w:cs="Calibri"/>
+          <w:lang w:val="en-US" w:eastAsia="en-GB"/>
+        </w:rPr>
+        <w:t xml:space="preserve">Because they take from assumption that something is a 100% true and that it will work, while this assumption is in fact false. They took it in them using their “System 1” (referring to Daniel Kahneman) which are the automatic operations a person makes. A person might be believing he or she really saw an occurrence through their System 1 and completely believe this happened or was true, while in reality they are wrong. This is how both stakeholders and experts can have false ideas. </w:t>
+      </w:r>
+    </w:p>
+    <w:p>
+      <w:pPr>
+        <w:rPr>
+          <w:rFonts w:ascii="Calibri" w:eastAsia="Times New Roman" w:hAnsi="Calibri" w:cs="Calibri"/>
+          <w:b/>
+          <w:bCs/>
+          <w:i/>
+          <w:iCs/>
+          <w:lang w:val="en-US" w:eastAsia="en-GB"/>
+        </w:rPr>
+      </w:pPr>
+    </w:p>
+    <w:p>
+      <w:pPr>
+        <w:rPr>
+          <w:rFonts w:ascii="Calibri" w:eastAsia="Times New Roman" w:hAnsi="Calibri" w:cs="Calibri"/>
+          <w:b/>
+          <w:bCs/>
+          <w:i/>
+          <w:iCs/>
+          <w:lang w:val="en-US" w:eastAsia="en-GB"/>
+        </w:rPr>
+      </w:pPr>
+      <w:r>
+        <w:rPr>
+          <w:rFonts w:ascii="Calibri" w:eastAsia="Times New Roman" w:hAnsi="Calibri" w:cs="Calibri"/>
+          <w:b/>
+          <w:bCs/>
+          <w:i/>
+          <w:iCs/>
+          <w:lang w:val="en-US" w:eastAsia="en-GB"/>
+        </w:rPr>
+        <w:t>Give the main reasons why requirements methods are not leading to useful requirements.</w:t>
+      </w:r>
+    </w:p>
+    <w:p>
+      <w:pPr>
+        <w:rPr>
+          <w:rFonts w:ascii="Calibri" w:eastAsia="Times New Roman" w:hAnsi="Calibri" w:cs="Calibri"/>
+          <w:lang w:val="en-US" w:eastAsia="en-GB"/>
+        </w:rPr>
+      </w:pPr>
+      <w:r>
+        <w:rPr>
+          <w:rFonts w:ascii="Calibri" w:eastAsia="Times New Roman" w:hAnsi="Calibri" w:cs="Calibri"/>
+          <w:lang w:val="en-US" w:eastAsia="en-GB"/>
+        </w:rPr>
+        <w:t xml:space="preserve">Because with requirements methods, one still only looks at the machine (the solution for the problem). While in fact, one must first make a description and completely understand the problems behind the solution before making the solution. </w:t>
+      </w:r>
+    </w:p>
+    <w:p>
+      <w:pPr>
+        <w:rPr>
+          <w:rFonts w:ascii="Calibri" w:eastAsia="Times New Roman" w:hAnsi="Calibri" w:cs="Calibri"/>
+          <w:b/>
+          <w:bCs/>
+          <w:i/>
+          <w:iCs/>
+          <w:lang w:val="en-US" w:eastAsia="en-GB"/>
+        </w:rPr>
+      </w:pPr>
+    </w:p>
+    <w:p>
+      <w:pPr>
+        <w:rPr>
+          <w:rFonts w:ascii="Calibri" w:eastAsia="Times New Roman" w:hAnsi="Calibri" w:cs="Calibri"/>
+          <w:b/>
+          <w:bCs/>
+          <w:i/>
+          <w:iCs/>
+          <w:lang w:val="en-US" w:eastAsia="en-GB"/>
+        </w:rPr>
+      </w:pPr>
+    </w:p>
+    <w:p>
+      <w:pPr>
+        <w:rPr>
+          <w:rFonts w:ascii="Calibri" w:eastAsia="Times New Roman" w:hAnsi="Calibri" w:cs="Calibri"/>
+          <w:b/>
+          <w:bCs/>
+          <w:i/>
+          <w:iCs/>
+          <w:lang w:val="en-US" w:eastAsia="en-GB"/>
+        </w:rPr>
+      </w:pPr>
+      <w:r>
+        <w:rPr>
+          <w:rFonts w:ascii="Calibri" w:eastAsia="Times New Roman" w:hAnsi="Calibri" w:cs="Calibri"/>
+          <w:b/>
+          <w:bCs/>
+          <w:i/>
+          <w:iCs/>
+          <w:lang w:val="en-US" w:eastAsia="en-GB"/>
+        </w:rPr>
+        <w:t>How to do requirements engineering to make it more reliable?</w:t>
+      </w:r>
+    </w:p>
+    <w:p>
+      <w:pPr>
+        <w:rPr>
+          <w:rFonts w:ascii="Calibri" w:eastAsia="Times New Roman" w:hAnsi="Calibri" w:cs="Calibri"/>
+          <w:lang w:val="en-US" w:eastAsia="en-GB"/>
+        </w:rPr>
+      </w:pPr>
+      <w:r>
+        <w:rPr>
+          <w:rFonts w:ascii="Calibri" w:eastAsia="Times New Roman" w:hAnsi="Calibri" w:cs="Calibri"/>
+          <w:lang w:val="en-US" w:eastAsia="en-GB"/>
+        </w:rPr>
+        <w:lastRenderedPageBreak/>
+        <w:t xml:space="preserve">Old approaches of requirements engineering are often unsuitable because one might find out later in the project that the thing stated in the requirement won’t work. This is because the requirement separates work between the computer and user. </w:t>
+      </w:r>
+      <w:r>
+        <w:rPr>
+          <w:rFonts w:ascii="Calibri" w:eastAsia="Times New Roman" w:hAnsi="Calibri" w:cs="Calibri"/>
+          <w:lang w:val="en-US" w:eastAsia="en-GB"/>
+        </w:rPr>
+        <w:t xml:space="preserve">To make this more reliable, one should use task-based requirements because they could cover most of the functional requirements. Task based first points out that computer hand human </w:t>
+      </w:r>
+      <w:proofErr w:type="gramStart"/>
+      <w:r>
+        <w:rPr>
+          <w:rFonts w:ascii="Calibri" w:eastAsia="Times New Roman" w:hAnsi="Calibri" w:cs="Calibri"/>
+          <w:lang w:val="en-US" w:eastAsia="en-GB"/>
+        </w:rPr>
+        <w:t>carry</w:t>
+      </w:r>
+      <w:proofErr w:type="gramEnd"/>
+      <w:r>
+        <w:rPr>
+          <w:rFonts w:ascii="Calibri" w:eastAsia="Times New Roman" w:hAnsi="Calibri" w:cs="Calibri"/>
+          <w:lang w:val="en-US" w:eastAsia="en-GB"/>
+        </w:rPr>
+        <w:t xml:space="preserve"> out the task together and at a later point the design issue of dividing the labor can be dealt with.</w:t>
+      </w:r>
+    </w:p>
+    <w:p>
+      <w:pPr>
+        <w:rPr>
+          <w:rFonts w:ascii="Times New Roman" w:eastAsia="Times New Roman" w:hAnsi="Times New Roman" w:cs="Times New Roman"/>
+          <w:lang w:val="en-US" w:eastAsia="en-GB"/>
+        </w:rPr>
+      </w:pPr>
+      <w:r>
+        <w:rPr>
+          <w:rFonts w:ascii="Times New Roman" w:eastAsia="Times New Roman" w:hAnsi="Times New Roman" w:cs="Times New Roman"/>
+          <w:lang w:val="en-US" w:eastAsia="en-GB"/>
+        </w:rPr>
+        <w:t xml:space="preserve"> </w:t>
+      </w:r>
+    </w:p>
+    <w:p>
+      <w:pPr>
+        <w:rPr>
+          <w:rFonts w:ascii="Times New Roman" w:eastAsia="Times New Roman" w:hAnsi="Times New Roman" w:cs="Times New Roman"/>
+          <w:lang w:val="en-US" w:eastAsia="en-GB"/>
+        </w:rPr>
+      </w:pPr>
+    </w:p>
+    <w:p>
+      <w:pPr>
+        <w:rPr>
+          <w:b/>
+          <w:bCs/>
+          <w:i/>
+          <w:iCs/>
+          <w:lang w:val="en-US"/>
+        </w:rPr>
+      </w:pPr>
+    </w:p>
     <w:sectPr>
       <w:pgSz w:w="11906" w:h="16838"/>
       <w:pgMar w:top="1440" w:right="1440" w:bottom="1440" w:left="1440" w:header="708" w:footer="708" w:gutter="0"/>
@@ -435,6 +914,54 @@
     <w:semiHidden/>
     <w:unhideWhenUsed/>
   </w:style>
+  <w:style w:type="paragraph" w:styleId="Title">
+    <w:name w:val="Title"/>
+    <w:basedOn w:val="Normal"/>
+    <w:next w:val="Normal"/>
+    <w:link w:val="TitleChar"/>
+    <w:uiPriority w:val="10"/>
+    <w:qFormat/>
+    <w:rsid w:val="00862125"/>
+    <w:pPr>
+      <w:contextualSpacing/>
+    </w:pPr>
+    <w:rPr>
+      <w:rFonts w:asciiTheme="majorHAnsi" w:eastAsiaTheme="majorEastAsia" w:hAnsiTheme="majorHAnsi" w:cstheme="majorBidi"/>
+      <w:spacing w:val="-10"/>
+      <w:kern w:val="28"/>
+      <w:sz w:val="56"/>
+      <w:szCs w:val="56"/>
+    </w:rPr>
+  </w:style>
+  <w:style w:type="character" w:customStyle="1" w:styleId="TitleChar">
+    <w:name w:val="Title Char"/>
+    <w:basedOn w:val="DefaultParagraphFont"/>
+    <w:link w:val="Title"/>
+    <w:uiPriority w:val="10"/>
+    <w:rsid w:val="00862125"/>
+    <w:rPr>
+      <w:rFonts w:asciiTheme="majorHAnsi" w:eastAsiaTheme="majorEastAsia" w:hAnsiTheme="majorHAnsi" w:cstheme="majorBidi"/>
+      <w:spacing w:val="-10"/>
+      <w:kern w:val="28"/>
+      <w:sz w:val="56"/>
+      <w:szCs w:val="56"/>
+    </w:rPr>
+  </w:style>
+  <w:style w:type="paragraph" w:styleId="NormalWeb">
+    <w:name w:val="Normal (Web)"/>
+    <w:basedOn w:val="Normal"/>
+    <w:uiPriority w:val="99"/>
+    <w:semiHidden/>
+    <w:unhideWhenUsed/>
+    <w:rsid w:val="00862125"/>
+    <w:pPr>
+      <w:spacing w:before="100" w:beforeAutospacing="1" w:after="100" w:afterAutospacing="1"/>
+    </w:pPr>
+    <w:rPr>
+      <w:rFonts w:ascii="Times New Roman" w:eastAsia="Times New Roman" w:hAnsi="Times New Roman" w:cs="Times New Roman"/>
+      <w:lang w:eastAsia="en-GB"/>
+    </w:rPr>
+  </w:style>
 </w:styles>
 </file>
 

</xml_diff>